<commit_message>
add SRS layout and add readme file
</commit_message>
<xml_diff>
--- a/SRS.docx
+++ b/SRS.docx
@@ -82,7 +82,7 @@
         <w:rPr>
           <w:szCs w:val="28"/>
         </w:rPr>
-        <w:t>Phiên bản &lt;</w:t>
+        <w:t xml:space="preserve">Phiên bản </w:t>
       </w:r>
       <w:r>
         <w:rPr>
@@ -90,12 +90,8 @@
         </w:rPr>
         <w:t>0</w:t>
       </w:r>
-      <w:r>
-        <w:rPr>
-          <w:szCs w:val="28"/>
-        </w:rPr>
-        <w:t>&gt;</w:t>
-      </w:r>
+      <w:bookmarkStart w:id="0" w:name="_GoBack"/>
+      <w:bookmarkEnd w:id="0"/>
     </w:p>
     <w:p>
       <w:pPr>
@@ -140,6 +136,22 @@
         </w:rPr>
         <w:t>MÔN: Nhập môn Công nghệ phần mềm</w:t>
       </w:r>
+    </w:p>
+    <w:p>
+      <w:pPr>
+        <w:jc w:val="center"/>
+        <w:rPr>
+          <w:szCs w:val="28"/>
+        </w:rPr>
+      </w:pPr>
+    </w:p>
+    <w:p>
+      <w:pPr>
+        <w:jc w:val="center"/>
+        <w:rPr>
+          <w:szCs w:val="28"/>
+        </w:rPr>
+      </w:pPr>
     </w:p>
     <w:p>
       <w:pPr>
@@ -414,8 +426,6 @@
                 <w:szCs w:val="28"/>
               </w:rPr>
             </w:pPr>
-            <w:bookmarkStart w:id="0" w:name="_GoBack"/>
-            <w:bookmarkEnd w:id="0"/>
           </w:p>
         </w:tc>
       </w:tr>
@@ -427,6 +437,802 @@
           <w:szCs w:val="28"/>
         </w:rPr>
       </w:pPr>
+    </w:p>
+    <w:p>
+      <w:pPr>
+        <w:jc w:val="center"/>
+        <w:rPr>
+          <w:szCs w:val="28"/>
+        </w:rPr>
+      </w:pPr>
+    </w:p>
+    <w:p>
+      <w:pPr>
+        <w:jc w:val="center"/>
+        <w:rPr>
+          <w:szCs w:val="28"/>
+        </w:rPr>
+      </w:pPr>
+    </w:p>
+    <w:p>
+      <w:pPr>
+        <w:jc w:val="center"/>
+        <w:rPr>
+          <w:szCs w:val="28"/>
+        </w:rPr>
+      </w:pPr>
+    </w:p>
+    <w:p>
+      <w:pPr>
+        <w:jc w:val="center"/>
+        <w:rPr>
+          <w:szCs w:val="28"/>
+        </w:rPr>
+      </w:pPr>
+    </w:p>
+    <w:p>
+      <w:pPr>
+        <w:jc w:val="center"/>
+        <w:rPr>
+          <w:i/>
+          <w:iCs/>
+          <w:szCs w:val="28"/>
+        </w:rPr>
+      </w:pPr>
+      <w:r>
+        <w:rPr>
+          <w:i/>
+          <w:iCs/>
+          <w:szCs w:val="28"/>
+        </w:rPr>
+        <w:t xml:space="preserve">Hà Nội, </w:t>
+      </w:r>
+      <w:r>
+        <w:rPr>
+          <w:i/>
+          <w:iCs/>
+          <w:szCs w:val="28"/>
+        </w:rPr>
+        <w:t>ngày 11 tháng 10 năm 2019</w:t>
+      </w:r>
+    </w:p>
+    <w:p>
+      <w:pPr>
+        <w:pStyle w:val="ListParagraph"/>
+        <w:numPr>
+          <w:ilvl w:val="0"/>
+          <w:numId w:val="5"/>
+        </w:numPr>
+        <w:rPr>
+          <w:b/>
+          <w:bCs/>
+          <w:szCs w:val="28"/>
+        </w:rPr>
+      </w:pPr>
+      <w:r>
+        <w:rPr>
+          <w:b/>
+          <w:bCs/>
+          <w:szCs w:val="28"/>
+        </w:rPr>
+        <w:lastRenderedPageBreak/>
+        <w:t>Giới thiệu</w:t>
+      </w:r>
+    </w:p>
+    <w:p>
+      <w:pPr>
+        <w:pStyle w:val="ListParagraph"/>
+        <w:numPr>
+          <w:ilvl w:val="1"/>
+          <w:numId w:val="5"/>
+        </w:numPr>
+        <w:rPr>
+          <w:b/>
+          <w:bCs/>
+          <w:i/>
+          <w:iCs/>
+          <w:sz w:val="26"/>
+          <w:szCs w:val="26"/>
+        </w:rPr>
+      </w:pPr>
+      <w:r>
+        <w:rPr>
+          <w:b/>
+          <w:bCs/>
+          <w:i/>
+          <w:iCs/>
+          <w:sz w:val="26"/>
+          <w:szCs w:val="26"/>
+        </w:rPr>
+        <w:t>Mục đích</w:t>
+      </w:r>
+    </w:p>
+    <w:p>
+      <w:pPr>
+        <w:ind w:firstLine="360"/>
+        <w:rPr>
+          <w:sz w:val="26"/>
+          <w:szCs w:val="26"/>
+        </w:rPr>
+      </w:pPr>
+      <w:r>
+        <w:rPr>
+          <w:sz w:val="26"/>
+          <w:szCs w:val="26"/>
+        </w:rPr>
+        <w:t>Tài liệu này đưa ra mô tả chi tiế</w:t>
+      </w:r>
+      <w:r>
+        <w:rPr>
+          <w:sz w:val="26"/>
+          <w:szCs w:val="26"/>
+        </w:rPr>
+        <w:t>t cho phân hệ quản lý người dùng, nhóm người dùng và các chức năng của họ có thể sử dụng được tại thời gian chạy. Tài liệu mô tả mục đích và các tính năng của hệ thống, các giao diện, ràng buộc của hệ thống cần thực hiện để phản ứng tới các kích thích bên ngoài.</w:t>
+      </w:r>
+    </w:p>
+    <w:p>
+      <w:pPr>
+        <w:ind w:firstLine="360"/>
+        <w:rPr>
+          <w:sz w:val="26"/>
+          <w:szCs w:val="26"/>
+        </w:rPr>
+      </w:pPr>
+      <w:r>
+        <w:rPr>
+          <w:sz w:val="26"/>
+          <w:szCs w:val="26"/>
+        </w:rPr>
+        <w:t>Tài liệu dành cho các bên liên quan (stakeholder) và các nhà phát triển phần mềm.</w:t>
+      </w:r>
+    </w:p>
+    <w:p>
+      <w:pPr>
+        <w:pStyle w:val="ListParagraph"/>
+        <w:numPr>
+          <w:ilvl w:val="1"/>
+          <w:numId w:val="5"/>
+        </w:numPr>
+        <w:rPr>
+          <w:b/>
+          <w:bCs/>
+          <w:i/>
+          <w:iCs/>
+          <w:sz w:val="26"/>
+          <w:szCs w:val="26"/>
+        </w:rPr>
+      </w:pPr>
+      <w:r>
+        <w:rPr>
+          <w:b/>
+          <w:bCs/>
+          <w:i/>
+          <w:iCs/>
+          <w:sz w:val="26"/>
+          <w:szCs w:val="26"/>
+        </w:rPr>
+        <w:t>Phạm vi</w:t>
+      </w:r>
+    </w:p>
+    <w:p>
+      <w:pPr>
+        <w:ind w:firstLine="360"/>
+        <w:jc w:val="both"/>
+        <w:rPr>
+          <w:sz w:val="26"/>
+          <w:szCs w:val="26"/>
+        </w:rPr>
+      </w:pPr>
+      <w:r>
+        <w:rPr>
+          <w:sz w:val="26"/>
+          <w:szCs w:val="26"/>
+        </w:rPr>
+        <w:t>Trong thực tế, bất kỳ phần mềm nào cũng cần có các tính năng quản lý người dùng, nhóm người dùng</w:t>
+      </w:r>
+      <w:r>
+        <w:rPr>
+          <w:sz w:val="26"/>
+          <w:szCs w:val="26"/>
+        </w:rPr>
+        <w:t>, và cần phân quyền sử dụng các chức năng trong hệ thống một cách linh động.</w:t>
+      </w:r>
+    </w:p>
+    <w:p>
+      <w:pPr>
+        <w:ind w:firstLine="360"/>
+        <w:jc w:val="both"/>
+        <w:rPr>
+          <w:sz w:val="26"/>
+          <w:szCs w:val="26"/>
+        </w:rPr>
+      </w:pPr>
+      <w:r>
+        <w:rPr>
+          <w:sz w:val="26"/>
+          <w:szCs w:val="26"/>
+        </w:rPr>
+        <w:t>Mục đích của phần mềm nhằm tạo ra phân hệ quản lý người dùng (user), vai trò của người dùng (role) và các chức năng (function) mà người dùng / vai trò người dùng có thể sử dụng tại thời điểm chạy. Người dùng có thể đăng ký để tạo ra tài khoản cho mình, sau đó có thể đăng nhập để sử dụng các chức năng của hệ thống. Người dùng có thể đăng nhập sử dụng tài khoản của hệ thống</w:t>
+      </w:r>
+      <w:r>
+        <w:rPr>
+          <w:rFonts w:ascii="TimesNewRomanPSMT" w:hAnsi="TimesNewRomanPSMT" w:cs="TimesNewRomanPSMT"/>
+          <w:sz w:val="24"/>
+          <w:szCs w:val="24"/>
+        </w:rPr>
+        <w:t xml:space="preserve"> </w:t>
+      </w:r>
+      <w:r>
+        <w:rPr>
+          <w:sz w:val="26"/>
+          <w:szCs w:val="26"/>
+        </w:rPr>
+        <w:t>hoặc đăng nhập sử dụng tài khoản Facebook. Bất</w:t>
+      </w:r>
+      <w:r>
+        <w:rPr>
+          <w:sz w:val="26"/>
+          <w:szCs w:val="26"/>
+        </w:rPr>
+        <w:t xml:space="preserve"> </w:t>
+      </w:r>
+      <w:r>
+        <w:rPr>
+          <w:sz w:val="26"/>
+          <w:szCs w:val="26"/>
+        </w:rPr>
+        <w:t>kỳ người dùng nào cũng được cập nhật thông tin cá nhân của mình.</w:t>
+      </w:r>
+      <w:r>
+        <w:rPr>
+          <w:sz w:val="26"/>
+          <w:szCs w:val="26"/>
+        </w:rPr>
+        <w:t xml:space="preserve"> </w:t>
+      </w:r>
+      <w:r>
+        <w:rPr>
+          <w:sz w:val="26"/>
+          <w:szCs w:val="26"/>
+        </w:rPr>
+        <w:t>Khi người dùng</w:t>
+      </w:r>
+      <w:r>
+        <w:rPr>
+          <w:sz w:val="26"/>
+          <w:szCs w:val="26"/>
+        </w:rPr>
+        <w:t xml:space="preserve"> </w:t>
+      </w:r>
+      <w:r>
+        <w:rPr>
+          <w:sz w:val="26"/>
+          <w:szCs w:val="26"/>
+        </w:rPr>
+        <w:t>quên mật khẩu, có thể yêu cầu hệ thống cho phép mình thiết lập lại mật khẩu qua liên kết</w:t>
+      </w:r>
+      <w:r>
+        <w:rPr>
+          <w:sz w:val="26"/>
+          <w:szCs w:val="26"/>
+        </w:rPr>
+        <w:t xml:space="preserve"> </w:t>
+      </w:r>
+      <w:r>
+        <w:rPr>
+          <w:sz w:val="26"/>
+          <w:szCs w:val="26"/>
+        </w:rPr>
+        <w:t>kèm token gửi qua email đã đăng k</w:t>
+      </w:r>
+      <w:r>
+        <w:rPr>
+          <w:sz w:val="26"/>
+          <w:szCs w:val="26"/>
+        </w:rPr>
+        <w:t xml:space="preserve">ý. </w:t>
+      </w:r>
+      <w:r>
+        <w:rPr>
+          <w:sz w:val="26"/>
+          <w:szCs w:val="26"/>
+        </w:rPr>
+        <w:t>Quản trị viên có thể vô hiệu hoá một tài khoản, hoặc yêu cầu người dùng thay đổi mật khẩu</w:t>
+      </w:r>
+      <w:r>
+        <w:rPr>
+          <w:sz w:val="26"/>
+          <w:szCs w:val="26"/>
+        </w:rPr>
+        <w:t xml:space="preserve"> </w:t>
+      </w:r>
+      <w:r>
+        <w:rPr>
+          <w:sz w:val="26"/>
+          <w:szCs w:val="26"/>
+        </w:rPr>
+        <w:t>tại một thời điểm nào đó, hoặc định kỳ. Quản trị viên có thể phân vai trò người dùng cho</w:t>
+      </w:r>
+      <w:r>
+        <w:rPr>
+          <w:sz w:val="26"/>
+          <w:szCs w:val="26"/>
+        </w:rPr>
+        <w:t xml:space="preserve"> </w:t>
+      </w:r>
+      <w:r>
+        <w:rPr>
+          <w:sz w:val="26"/>
+          <w:szCs w:val="26"/>
+        </w:rPr>
+        <w:t>một người dùng nào đó. Một người dùng có thể có nhiều vai trò trong phần mềm. Mỗi vai</w:t>
+      </w:r>
+      <w:r>
+        <w:rPr>
+          <w:sz w:val="26"/>
+          <w:szCs w:val="26"/>
+        </w:rPr>
+        <w:t xml:space="preserve"> </w:t>
+      </w:r>
+      <w:r>
+        <w:rPr>
+          <w:sz w:val="26"/>
+          <w:szCs w:val="26"/>
+        </w:rPr>
+        <w:t>trò người dùng được thiết lập để có thể sử dụng một số chức năng nào đó. Mỗi chức năng</w:t>
+      </w:r>
+      <w:r>
+        <w:rPr>
+          <w:sz w:val="26"/>
+          <w:szCs w:val="26"/>
+        </w:rPr>
+        <w:t xml:space="preserve"> </w:t>
+      </w:r>
+      <w:r>
+        <w:rPr>
+          <w:sz w:val="26"/>
+          <w:szCs w:val="26"/>
+        </w:rPr>
+        <w:t>có thể được nhiều vai trò người dùng sử dụng.</w:t>
+      </w:r>
+      <w:r>
+        <w:rPr>
+          <w:sz w:val="26"/>
+          <w:szCs w:val="26"/>
+        </w:rPr>
+        <w:t xml:space="preserve"> </w:t>
+      </w:r>
+      <w:r>
+        <w:rPr>
+          <w:sz w:val="26"/>
+          <w:szCs w:val="26"/>
+        </w:rPr>
+        <w:t>Mỗi khi có thêm một chức năng mới, quản</w:t>
+      </w:r>
+      <w:r>
+        <w:rPr>
+          <w:sz w:val="26"/>
+          <w:szCs w:val="26"/>
+        </w:rPr>
+        <w:t xml:space="preserve"> </w:t>
+      </w:r>
+      <w:r>
+        <w:rPr>
+          <w:sz w:val="26"/>
+          <w:szCs w:val="26"/>
+        </w:rPr>
+        <w:t>trị viên cần đưa các thông tin về chức năng này vào phần mềm để quản l. Sau khi một</w:t>
+      </w:r>
+      <w:r>
+        <w:rPr>
+          <w:sz w:val="26"/>
+          <w:szCs w:val="26"/>
+        </w:rPr>
+        <w:t xml:space="preserve"> </w:t>
+      </w:r>
+      <w:r>
+        <w:rPr>
+          <w:sz w:val="26"/>
+          <w:szCs w:val="26"/>
+        </w:rPr>
+        <w:t>người dùng đăng nhập thành công, tuỳ thuộc vào các vai trò người dùng mà người đó có,</w:t>
+      </w:r>
+      <w:r>
+        <w:rPr>
+          <w:sz w:val="26"/>
+          <w:szCs w:val="26"/>
+        </w:rPr>
+        <w:t xml:space="preserve"> </w:t>
+      </w:r>
+      <w:r>
+        <w:rPr>
+          <w:sz w:val="26"/>
+          <w:szCs w:val="26"/>
+        </w:rPr>
+        <w:t>phần mềm sẽ tự động tạo menu chứa các chức năng mà các vai trò người dùng đó được</w:t>
+      </w:r>
+      <w:r>
+        <w:rPr>
+          <w:sz w:val="26"/>
+          <w:szCs w:val="26"/>
+        </w:rPr>
+        <w:t xml:space="preserve"> </w:t>
+      </w:r>
+      <w:r>
+        <w:rPr>
+          <w:sz w:val="26"/>
+          <w:szCs w:val="26"/>
+        </w:rPr>
+        <w:t>phép sử dụng. Mỗi khi người dùng chọn một chức năng trên menu, giao diện tương ứng với</w:t>
+      </w:r>
+      <w:r>
+        <w:rPr>
+          <w:sz w:val="26"/>
+          <w:szCs w:val="26"/>
+        </w:rPr>
+        <w:t xml:space="preserve"> </w:t>
+      </w:r>
+      <w:r>
+        <w:rPr>
+          <w:sz w:val="26"/>
+          <w:szCs w:val="26"/>
+        </w:rPr>
+        <w:t>chức năng sẽ được đưa ra.</w:t>
+      </w:r>
+      <w:r>
+        <w:rPr>
+          <w:sz w:val="26"/>
+          <w:szCs w:val="26"/>
+        </w:rPr>
+        <w:t xml:space="preserve"> </w:t>
+      </w:r>
+    </w:p>
+    <w:p>
+      <w:pPr>
+        <w:pStyle w:val="ListParagraph"/>
+        <w:numPr>
+          <w:ilvl w:val="1"/>
+          <w:numId w:val="5"/>
+        </w:numPr>
+        <w:rPr>
+          <w:b/>
+          <w:bCs/>
+          <w:i/>
+          <w:iCs/>
+          <w:sz w:val="26"/>
+          <w:szCs w:val="26"/>
+        </w:rPr>
+      </w:pPr>
+      <w:r>
+        <w:rPr>
+          <w:b/>
+          <w:bCs/>
+          <w:i/>
+          <w:iCs/>
+          <w:sz w:val="26"/>
+          <w:szCs w:val="26"/>
+        </w:rPr>
+        <w:t>Từ điển thuật ngữ</w:t>
+      </w:r>
+    </w:p>
+    <w:p>
+      <w:pPr>
+        <w:pStyle w:val="ListParagraph"/>
+        <w:numPr>
+          <w:ilvl w:val="1"/>
+          <w:numId w:val="5"/>
+        </w:numPr>
+        <w:rPr>
+          <w:b/>
+          <w:bCs/>
+          <w:i/>
+          <w:iCs/>
+          <w:sz w:val="26"/>
+          <w:szCs w:val="26"/>
+        </w:rPr>
+      </w:pPr>
+      <w:r>
+        <w:rPr>
+          <w:b/>
+          <w:bCs/>
+          <w:i/>
+          <w:iCs/>
+          <w:sz w:val="26"/>
+          <w:szCs w:val="26"/>
+        </w:rPr>
+        <w:t>Tài liệu tham khảo</w:t>
+      </w:r>
+    </w:p>
+    <w:p>
+      <w:pPr>
+        <w:pStyle w:val="ListParagraph"/>
+        <w:numPr>
+          <w:ilvl w:val="0"/>
+          <w:numId w:val="5"/>
+        </w:numPr>
+        <w:rPr>
+          <w:b/>
+          <w:bCs/>
+          <w:szCs w:val="28"/>
+        </w:rPr>
+      </w:pPr>
+      <w:r>
+        <w:rPr>
+          <w:b/>
+          <w:bCs/>
+          <w:szCs w:val="28"/>
+        </w:rPr>
+        <w:t>Mô tả tổng quan</w:t>
+      </w:r>
+    </w:p>
+    <w:p>
+      <w:pPr>
+        <w:pStyle w:val="ListParagraph"/>
+        <w:numPr>
+          <w:ilvl w:val="1"/>
+          <w:numId w:val="5"/>
+        </w:numPr>
+        <w:rPr>
+          <w:b/>
+          <w:bCs/>
+          <w:i/>
+          <w:iCs/>
+          <w:sz w:val="26"/>
+          <w:szCs w:val="26"/>
+        </w:rPr>
+      </w:pPr>
+      <w:r>
+        <w:rPr>
+          <w:b/>
+          <w:bCs/>
+          <w:i/>
+          <w:iCs/>
+          <w:sz w:val="26"/>
+          <w:szCs w:val="26"/>
+        </w:rPr>
+        <w:t>Các tác nhân</w:t>
+      </w:r>
+    </w:p>
+    <w:p>
+      <w:pPr>
+        <w:pStyle w:val="ListParagraph"/>
+        <w:numPr>
+          <w:ilvl w:val="1"/>
+          <w:numId w:val="5"/>
+        </w:numPr>
+        <w:rPr>
+          <w:b/>
+          <w:bCs/>
+          <w:i/>
+          <w:iCs/>
+          <w:sz w:val="26"/>
+          <w:szCs w:val="26"/>
+        </w:rPr>
+      </w:pPr>
+      <w:r>
+        <w:rPr>
+          <w:b/>
+          <w:bCs/>
+          <w:i/>
+          <w:iCs/>
+          <w:sz w:val="26"/>
+          <w:szCs w:val="26"/>
+        </w:rPr>
+        <w:t>Biểu đồ use case tổng quan</w:t>
+      </w:r>
+    </w:p>
+    <w:p>
+      <w:pPr>
+        <w:pStyle w:val="ListParagraph"/>
+        <w:numPr>
+          <w:ilvl w:val="1"/>
+          <w:numId w:val="5"/>
+        </w:numPr>
+        <w:rPr>
+          <w:b/>
+          <w:bCs/>
+          <w:i/>
+          <w:iCs/>
+          <w:sz w:val="26"/>
+          <w:szCs w:val="26"/>
+        </w:rPr>
+      </w:pPr>
+      <w:r>
+        <w:rPr>
+          <w:b/>
+          <w:bCs/>
+          <w:i/>
+          <w:iCs/>
+          <w:sz w:val="26"/>
+          <w:szCs w:val="26"/>
+        </w:rPr>
+        <w:t>Biểu đồ use case phân rã</w:t>
+      </w:r>
+    </w:p>
+    <w:p>
+      <w:pPr>
+        <w:pStyle w:val="ListParagraph"/>
+        <w:numPr>
+          <w:ilvl w:val="1"/>
+          <w:numId w:val="5"/>
+        </w:numPr>
+        <w:rPr>
+          <w:b/>
+          <w:bCs/>
+          <w:i/>
+          <w:iCs/>
+          <w:sz w:val="26"/>
+          <w:szCs w:val="26"/>
+        </w:rPr>
+      </w:pPr>
+      <w:r>
+        <w:rPr>
+          <w:b/>
+          <w:bCs/>
+          <w:i/>
+          <w:iCs/>
+          <w:sz w:val="26"/>
+          <w:szCs w:val="26"/>
+        </w:rPr>
+        <w:t>Quy trình nghiệp vụ</w:t>
+      </w:r>
+    </w:p>
+    <w:p>
+      <w:pPr>
+        <w:pStyle w:val="ListParagraph"/>
+        <w:numPr>
+          <w:ilvl w:val="0"/>
+          <w:numId w:val="5"/>
+        </w:numPr>
+        <w:rPr>
+          <w:b/>
+          <w:bCs/>
+          <w:szCs w:val="28"/>
+        </w:rPr>
+      </w:pPr>
+      <w:r>
+        <w:rPr>
+          <w:b/>
+          <w:bCs/>
+          <w:szCs w:val="28"/>
+        </w:rPr>
+        <w:t>Đặc tả các chức năng</w:t>
+      </w:r>
+    </w:p>
+    <w:p>
+      <w:pPr>
+        <w:pStyle w:val="ListParagraph"/>
+        <w:numPr>
+          <w:ilvl w:val="1"/>
+          <w:numId w:val="5"/>
+        </w:numPr>
+        <w:rPr>
+          <w:b/>
+          <w:bCs/>
+          <w:i/>
+          <w:iCs/>
+          <w:sz w:val="26"/>
+          <w:szCs w:val="26"/>
+        </w:rPr>
+      </w:pPr>
+      <w:r>
+        <w:rPr>
+          <w:b/>
+          <w:bCs/>
+          <w:i/>
+          <w:iCs/>
+          <w:sz w:val="26"/>
+          <w:szCs w:val="26"/>
+        </w:rPr>
+        <w:t xml:space="preserve">Đặc tả use case </w:t>
+      </w:r>
+    </w:p>
+    <w:p>
+      <w:pPr>
+        <w:pStyle w:val="ListParagraph"/>
+        <w:numPr>
+          <w:ilvl w:val="0"/>
+          <w:numId w:val="5"/>
+        </w:numPr>
+        <w:rPr>
+          <w:b/>
+          <w:bCs/>
+          <w:szCs w:val="28"/>
+        </w:rPr>
+      </w:pPr>
+      <w:r>
+        <w:rPr>
+          <w:b/>
+          <w:bCs/>
+          <w:szCs w:val="28"/>
+        </w:rPr>
+        <w:lastRenderedPageBreak/>
+        <w:t>Các yêu cầu khác</w:t>
+      </w:r>
+    </w:p>
+    <w:p>
+      <w:pPr>
+        <w:pStyle w:val="ListParagraph"/>
+        <w:numPr>
+          <w:ilvl w:val="1"/>
+          <w:numId w:val="5"/>
+        </w:numPr>
+        <w:rPr>
+          <w:b/>
+          <w:bCs/>
+          <w:i/>
+          <w:iCs/>
+          <w:sz w:val="26"/>
+          <w:szCs w:val="26"/>
+        </w:rPr>
+      </w:pPr>
+      <w:r>
+        <w:rPr>
+          <w:b/>
+          <w:bCs/>
+          <w:i/>
+          <w:iCs/>
+          <w:sz w:val="26"/>
+          <w:szCs w:val="26"/>
+        </w:rPr>
+        <w:t>Chức năng (Functionality)</w:t>
+      </w:r>
+    </w:p>
+    <w:p>
+      <w:pPr>
+        <w:pStyle w:val="ListParagraph"/>
+        <w:numPr>
+          <w:ilvl w:val="1"/>
+          <w:numId w:val="5"/>
+        </w:numPr>
+        <w:rPr>
+          <w:b/>
+          <w:bCs/>
+          <w:i/>
+          <w:iCs/>
+          <w:sz w:val="26"/>
+          <w:szCs w:val="26"/>
+        </w:rPr>
+      </w:pPr>
+      <w:r>
+        <w:rPr>
+          <w:b/>
+          <w:bCs/>
+          <w:i/>
+          <w:iCs/>
+          <w:sz w:val="26"/>
+          <w:szCs w:val="26"/>
+        </w:rPr>
+        <w:t>Tính dễ dùng (Usability)</w:t>
+      </w:r>
+    </w:p>
+    <w:p>
+      <w:pPr>
+        <w:pStyle w:val="ListParagraph"/>
+        <w:numPr>
+          <w:ilvl w:val="1"/>
+          <w:numId w:val="5"/>
+        </w:numPr>
+        <w:rPr>
+          <w:b/>
+          <w:bCs/>
+          <w:i/>
+          <w:iCs/>
+          <w:sz w:val="26"/>
+          <w:szCs w:val="26"/>
+        </w:rPr>
+      </w:pPr>
+      <w:r>
+        <w:rPr>
+          <w:b/>
+          <w:bCs/>
+          <w:i/>
+          <w:iCs/>
+          <w:sz w:val="26"/>
+          <w:szCs w:val="26"/>
+        </w:rPr>
+        <w:t>Các yêu cầu khác</w:t>
+      </w:r>
     </w:p>
     <w:sectPr>
       <w:pgSz w:w="12240" w:h="15840"/>
@@ -436,6 +1242,462 @@
     </w:sectPr>
   </w:body>
 </w:document>
+</file>
+
+<file path=word/numbering.xml><?xml version="1.0" encoding="utf-8"?>
+<w:numbering xmlns:wpc="http://schemas.microsoft.com/office/word/2010/wordprocessingCanvas" xmlns:cx="http://schemas.microsoft.com/office/drawing/2014/chartex" xmlns:cx1="http://schemas.microsoft.com/office/drawing/2015/9/8/chartex" xmlns:cx2="http://schemas.microsoft.com/office/drawing/2015/10/21/chartex" xmlns:cx3="http://schemas.microsoft.com/office/drawing/2016/5/9/chartex" xmlns:cx4="http://schemas.microsoft.com/office/drawing/2016/5/10/chartex" xmlns:cx5="http://schemas.microsoft.com/office/drawing/2016/5/11/chartex" xmlns:cx6="http://schemas.microsoft.com/office/drawing/2016/5/12/chartex" xmlns:cx7="http://schemas.microsoft.com/office/drawing/2016/5/13/chartex" xmlns:cx8="http://schemas.microsoft.com/office/drawing/2016/5/14/chartex" xmlns:mc="http://schemas.openxmlformats.org/markup-compatibility/2006" xmlns:aink="http://schemas.microsoft.com/office/drawing/2016/ink" xmlns:am3d="http://schemas.microsoft.com/office/drawing/2017/model3d" xmlns:o="urn:schemas-microsoft-com:office:office" xmlns:r="http://schemas.openxmlformats.org/officeDocument/2006/relationships" xmlns:m="http://schemas.openxmlformats.org/officeDocument/2006/math" xmlns:v="urn:schemas-microsoft-com:vml" xmlns:wp14="http://schemas.microsoft.com/office/word/2010/wordprocessingDrawing" xmlns:wp="http://schemas.openxmlformats.org/drawingml/2006/wordprocessingDrawing" xmlns:w10="urn:schemas-microsoft-com:office:word" xmlns:w="http://schemas.openxmlformats.org/wordprocessingml/2006/main" xmlns:w14="http://schemas.microsoft.com/office/word/2010/wordml" xmlns:w15="http://schemas.microsoft.com/office/word/2012/wordml" xmlns:w16cid="http://schemas.microsoft.com/office/word/2016/wordml/cid" xmlns:w16se="http://schemas.microsoft.com/office/word/2015/wordml/symex" xmlns:wpg="http://schemas.microsoft.com/office/word/2010/wordprocessingGroup" xmlns:wpi="http://schemas.microsoft.com/office/word/2010/wordprocessingInk" xmlns:wne="http://schemas.microsoft.com/office/word/2006/wordml" xmlns:wps="http://schemas.microsoft.com/office/word/2010/wordprocessingShape" mc:Ignorable="w14 w15 w16se w16cid wp14">
+  <w:abstractNum w:abstractNumId="0" w15:restartNumberingAfterBreak="0">
+    <w:nsid w:val="070E4DAF"/>
+    <w:multiLevelType w:val="multilevel"/>
+    <w:tmpl w:val="0409001F"/>
+    <w:lvl w:ilvl="0">
+      <w:start w:val="1"/>
+      <w:numFmt w:val="decimal"/>
+      <w:lvlText w:val="%1."/>
+      <w:lvlJc w:val="left"/>
+      <w:pPr>
+        <w:ind w:left="360" w:hanging="360"/>
+      </w:pPr>
+    </w:lvl>
+    <w:lvl w:ilvl="1">
+      <w:start w:val="1"/>
+      <w:numFmt w:val="decimal"/>
+      <w:lvlText w:val="%1.%2."/>
+      <w:lvlJc w:val="left"/>
+      <w:pPr>
+        <w:ind w:left="792" w:hanging="432"/>
+      </w:pPr>
+    </w:lvl>
+    <w:lvl w:ilvl="2">
+      <w:start w:val="1"/>
+      <w:numFmt w:val="decimal"/>
+      <w:lvlText w:val="%1.%2.%3."/>
+      <w:lvlJc w:val="left"/>
+      <w:pPr>
+        <w:ind w:left="1224" w:hanging="504"/>
+      </w:pPr>
+    </w:lvl>
+    <w:lvl w:ilvl="3">
+      <w:start w:val="1"/>
+      <w:numFmt w:val="decimal"/>
+      <w:lvlText w:val="%1.%2.%3.%4."/>
+      <w:lvlJc w:val="left"/>
+      <w:pPr>
+        <w:ind w:left="1728" w:hanging="648"/>
+      </w:pPr>
+    </w:lvl>
+    <w:lvl w:ilvl="4">
+      <w:start w:val="1"/>
+      <w:numFmt w:val="decimal"/>
+      <w:lvlText w:val="%1.%2.%3.%4.%5."/>
+      <w:lvlJc w:val="left"/>
+      <w:pPr>
+        <w:ind w:left="2232" w:hanging="792"/>
+      </w:pPr>
+    </w:lvl>
+    <w:lvl w:ilvl="5">
+      <w:start w:val="1"/>
+      <w:numFmt w:val="decimal"/>
+      <w:lvlText w:val="%1.%2.%3.%4.%5.%6."/>
+      <w:lvlJc w:val="left"/>
+      <w:pPr>
+        <w:ind w:left="2736" w:hanging="936"/>
+      </w:pPr>
+    </w:lvl>
+    <w:lvl w:ilvl="6">
+      <w:start w:val="1"/>
+      <w:numFmt w:val="decimal"/>
+      <w:lvlText w:val="%1.%2.%3.%4.%5.%6.%7."/>
+      <w:lvlJc w:val="left"/>
+      <w:pPr>
+        <w:ind w:left="3240" w:hanging="1080"/>
+      </w:pPr>
+    </w:lvl>
+    <w:lvl w:ilvl="7">
+      <w:start w:val="1"/>
+      <w:numFmt w:val="decimal"/>
+      <w:lvlText w:val="%1.%2.%3.%4.%5.%6.%7.%8."/>
+      <w:lvlJc w:val="left"/>
+      <w:pPr>
+        <w:ind w:left="3744" w:hanging="1224"/>
+      </w:pPr>
+    </w:lvl>
+    <w:lvl w:ilvl="8">
+      <w:start w:val="1"/>
+      <w:numFmt w:val="decimal"/>
+      <w:lvlText w:val="%1.%2.%3.%4.%5.%6.%7.%8.%9."/>
+      <w:lvlJc w:val="left"/>
+      <w:pPr>
+        <w:ind w:left="4320" w:hanging="1440"/>
+      </w:pPr>
+    </w:lvl>
+  </w:abstractNum>
+  <w:abstractNum w:abstractNumId="1" w15:restartNumberingAfterBreak="0">
+    <w:nsid w:val="16BD0B7E"/>
+    <w:multiLevelType w:val="hybridMultilevel"/>
+    <w:tmpl w:val="97E845C6"/>
+    <w:lvl w:ilvl="0" w:tplc="0409000F">
+      <w:start w:val="1"/>
+      <w:numFmt w:val="decimal"/>
+      <w:lvlText w:val="%1."/>
+      <w:lvlJc w:val="left"/>
+      <w:pPr>
+        <w:ind w:left="720" w:hanging="360"/>
+      </w:pPr>
+      <w:rPr>
+        <w:rFonts w:hint="default"/>
+      </w:rPr>
+    </w:lvl>
+    <w:lvl w:ilvl="1" w:tplc="04090019" w:tentative="1">
+      <w:start w:val="1"/>
+      <w:numFmt w:val="lowerLetter"/>
+      <w:lvlText w:val="%2."/>
+      <w:lvlJc w:val="left"/>
+      <w:pPr>
+        <w:ind w:left="1440" w:hanging="360"/>
+      </w:pPr>
+    </w:lvl>
+    <w:lvl w:ilvl="2" w:tplc="0409001B" w:tentative="1">
+      <w:start w:val="1"/>
+      <w:numFmt w:val="lowerRoman"/>
+      <w:lvlText w:val="%3."/>
+      <w:lvlJc w:val="right"/>
+      <w:pPr>
+        <w:ind w:left="2160" w:hanging="180"/>
+      </w:pPr>
+    </w:lvl>
+    <w:lvl w:ilvl="3" w:tplc="0409000F" w:tentative="1">
+      <w:start w:val="1"/>
+      <w:numFmt w:val="decimal"/>
+      <w:lvlText w:val="%4."/>
+      <w:lvlJc w:val="left"/>
+      <w:pPr>
+        <w:ind w:left="2880" w:hanging="360"/>
+      </w:pPr>
+    </w:lvl>
+    <w:lvl w:ilvl="4" w:tplc="04090019" w:tentative="1">
+      <w:start w:val="1"/>
+      <w:numFmt w:val="lowerLetter"/>
+      <w:lvlText w:val="%5."/>
+      <w:lvlJc w:val="left"/>
+      <w:pPr>
+        <w:ind w:left="3600" w:hanging="360"/>
+      </w:pPr>
+    </w:lvl>
+    <w:lvl w:ilvl="5" w:tplc="0409001B" w:tentative="1">
+      <w:start w:val="1"/>
+      <w:numFmt w:val="lowerRoman"/>
+      <w:lvlText w:val="%6."/>
+      <w:lvlJc w:val="right"/>
+      <w:pPr>
+        <w:ind w:left="4320" w:hanging="180"/>
+      </w:pPr>
+    </w:lvl>
+    <w:lvl w:ilvl="6" w:tplc="0409000F" w:tentative="1">
+      <w:start w:val="1"/>
+      <w:numFmt w:val="decimal"/>
+      <w:lvlText w:val="%7."/>
+      <w:lvlJc w:val="left"/>
+      <w:pPr>
+        <w:ind w:left="5040" w:hanging="360"/>
+      </w:pPr>
+    </w:lvl>
+    <w:lvl w:ilvl="7" w:tplc="04090019" w:tentative="1">
+      <w:start w:val="1"/>
+      <w:numFmt w:val="lowerLetter"/>
+      <w:lvlText w:val="%8."/>
+      <w:lvlJc w:val="left"/>
+      <w:pPr>
+        <w:ind w:left="5760" w:hanging="360"/>
+      </w:pPr>
+    </w:lvl>
+    <w:lvl w:ilvl="8" w:tplc="0409001B" w:tentative="1">
+      <w:start w:val="1"/>
+      <w:numFmt w:val="lowerRoman"/>
+      <w:lvlText w:val="%9."/>
+      <w:lvlJc w:val="right"/>
+      <w:pPr>
+        <w:ind w:left="6480" w:hanging="180"/>
+      </w:pPr>
+    </w:lvl>
+  </w:abstractNum>
+  <w:abstractNum w:abstractNumId="2" w15:restartNumberingAfterBreak="0">
+    <w:nsid w:val="357C2335"/>
+    <w:multiLevelType w:val="hybridMultilevel"/>
+    <w:tmpl w:val="14705776"/>
+    <w:lvl w:ilvl="0" w:tplc="0409000F">
+      <w:start w:val="1"/>
+      <w:numFmt w:val="decimal"/>
+      <w:lvlText w:val="%1."/>
+      <w:lvlJc w:val="left"/>
+      <w:pPr>
+        <w:ind w:left="720" w:hanging="360"/>
+      </w:pPr>
+      <w:rPr>
+        <w:rFonts w:hint="default"/>
+      </w:rPr>
+    </w:lvl>
+    <w:lvl w:ilvl="1" w:tplc="04090019" w:tentative="1">
+      <w:start w:val="1"/>
+      <w:numFmt w:val="lowerLetter"/>
+      <w:lvlText w:val="%2."/>
+      <w:lvlJc w:val="left"/>
+      <w:pPr>
+        <w:ind w:left="1440" w:hanging="360"/>
+      </w:pPr>
+    </w:lvl>
+    <w:lvl w:ilvl="2" w:tplc="0409001B" w:tentative="1">
+      <w:start w:val="1"/>
+      <w:numFmt w:val="lowerRoman"/>
+      <w:lvlText w:val="%3."/>
+      <w:lvlJc w:val="right"/>
+      <w:pPr>
+        <w:ind w:left="2160" w:hanging="180"/>
+      </w:pPr>
+    </w:lvl>
+    <w:lvl w:ilvl="3" w:tplc="0409000F" w:tentative="1">
+      <w:start w:val="1"/>
+      <w:numFmt w:val="decimal"/>
+      <w:lvlText w:val="%4."/>
+      <w:lvlJc w:val="left"/>
+      <w:pPr>
+        <w:ind w:left="2880" w:hanging="360"/>
+      </w:pPr>
+    </w:lvl>
+    <w:lvl w:ilvl="4" w:tplc="04090019" w:tentative="1">
+      <w:start w:val="1"/>
+      <w:numFmt w:val="lowerLetter"/>
+      <w:lvlText w:val="%5."/>
+      <w:lvlJc w:val="left"/>
+      <w:pPr>
+        <w:ind w:left="3600" w:hanging="360"/>
+      </w:pPr>
+    </w:lvl>
+    <w:lvl w:ilvl="5" w:tplc="0409001B" w:tentative="1">
+      <w:start w:val="1"/>
+      <w:numFmt w:val="lowerRoman"/>
+      <w:lvlText w:val="%6."/>
+      <w:lvlJc w:val="right"/>
+      <w:pPr>
+        <w:ind w:left="4320" w:hanging="180"/>
+      </w:pPr>
+    </w:lvl>
+    <w:lvl w:ilvl="6" w:tplc="0409000F" w:tentative="1">
+      <w:start w:val="1"/>
+      <w:numFmt w:val="decimal"/>
+      <w:lvlText w:val="%7."/>
+      <w:lvlJc w:val="left"/>
+      <w:pPr>
+        <w:ind w:left="5040" w:hanging="360"/>
+      </w:pPr>
+    </w:lvl>
+    <w:lvl w:ilvl="7" w:tplc="04090019" w:tentative="1">
+      <w:start w:val="1"/>
+      <w:numFmt w:val="lowerLetter"/>
+      <w:lvlText w:val="%8."/>
+      <w:lvlJc w:val="left"/>
+      <w:pPr>
+        <w:ind w:left="5760" w:hanging="360"/>
+      </w:pPr>
+    </w:lvl>
+    <w:lvl w:ilvl="8" w:tplc="0409001B" w:tentative="1">
+      <w:start w:val="1"/>
+      <w:numFmt w:val="lowerRoman"/>
+      <w:lvlText w:val="%9."/>
+      <w:lvlJc w:val="right"/>
+      <w:pPr>
+        <w:ind w:left="6480" w:hanging="180"/>
+      </w:pPr>
+    </w:lvl>
+  </w:abstractNum>
+  <w:abstractNum w:abstractNumId="3" w15:restartNumberingAfterBreak="0">
+    <w:nsid w:val="3FE575AC"/>
+    <w:multiLevelType w:val="hybridMultilevel"/>
+    <w:tmpl w:val="35E04A52"/>
+    <w:lvl w:ilvl="0" w:tplc="0409000F">
+      <w:start w:val="1"/>
+      <w:numFmt w:val="decimal"/>
+      <w:lvlText w:val="%1."/>
+      <w:lvlJc w:val="left"/>
+      <w:pPr>
+        <w:ind w:left="720" w:hanging="360"/>
+      </w:pPr>
+    </w:lvl>
+    <w:lvl w:ilvl="1" w:tplc="04090019" w:tentative="1">
+      <w:start w:val="1"/>
+      <w:numFmt w:val="lowerLetter"/>
+      <w:lvlText w:val="%2."/>
+      <w:lvlJc w:val="left"/>
+      <w:pPr>
+        <w:ind w:left="1440" w:hanging="360"/>
+      </w:pPr>
+    </w:lvl>
+    <w:lvl w:ilvl="2" w:tplc="0409001B" w:tentative="1">
+      <w:start w:val="1"/>
+      <w:numFmt w:val="lowerRoman"/>
+      <w:lvlText w:val="%3."/>
+      <w:lvlJc w:val="right"/>
+      <w:pPr>
+        <w:ind w:left="2160" w:hanging="180"/>
+      </w:pPr>
+    </w:lvl>
+    <w:lvl w:ilvl="3" w:tplc="0409000F" w:tentative="1">
+      <w:start w:val="1"/>
+      <w:numFmt w:val="decimal"/>
+      <w:lvlText w:val="%4."/>
+      <w:lvlJc w:val="left"/>
+      <w:pPr>
+        <w:ind w:left="2880" w:hanging="360"/>
+      </w:pPr>
+    </w:lvl>
+    <w:lvl w:ilvl="4" w:tplc="04090019" w:tentative="1">
+      <w:start w:val="1"/>
+      <w:numFmt w:val="lowerLetter"/>
+      <w:lvlText w:val="%5."/>
+      <w:lvlJc w:val="left"/>
+      <w:pPr>
+        <w:ind w:left="3600" w:hanging="360"/>
+      </w:pPr>
+    </w:lvl>
+    <w:lvl w:ilvl="5" w:tplc="0409001B" w:tentative="1">
+      <w:start w:val="1"/>
+      <w:numFmt w:val="lowerRoman"/>
+      <w:lvlText w:val="%6."/>
+      <w:lvlJc w:val="right"/>
+      <w:pPr>
+        <w:ind w:left="4320" w:hanging="180"/>
+      </w:pPr>
+    </w:lvl>
+    <w:lvl w:ilvl="6" w:tplc="0409000F" w:tentative="1">
+      <w:start w:val="1"/>
+      <w:numFmt w:val="decimal"/>
+      <w:lvlText w:val="%7."/>
+      <w:lvlJc w:val="left"/>
+      <w:pPr>
+        <w:ind w:left="5040" w:hanging="360"/>
+      </w:pPr>
+    </w:lvl>
+    <w:lvl w:ilvl="7" w:tplc="04090019" w:tentative="1">
+      <w:start w:val="1"/>
+      <w:numFmt w:val="lowerLetter"/>
+      <w:lvlText w:val="%8."/>
+      <w:lvlJc w:val="left"/>
+      <w:pPr>
+        <w:ind w:left="5760" w:hanging="360"/>
+      </w:pPr>
+    </w:lvl>
+    <w:lvl w:ilvl="8" w:tplc="0409001B" w:tentative="1">
+      <w:start w:val="1"/>
+      <w:numFmt w:val="lowerRoman"/>
+      <w:lvlText w:val="%9."/>
+      <w:lvlJc w:val="right"/>
+      <w:pPr>
+        <w:ind w:left="6480" w:hanging="180"/>
+      </w:pPr>
+    </w:lvl>
+  </w:abstractNum>
+  <w:abstractNum w:abstractNumId="4" w15:restartNumberingAfterBreak="0">
+    <w:nsid w:val="58A503A6"/>
+    <w:multiLevelType w:val="multilevel"/>
+    <w:tmpl w:val="0409001F"/>
+    <w:lvl w:ilvl="0">
+      <w:start w:val="1"/>
+      <w:numFmt w:val="decimal"/>
+      <w:lvlText w:val="%1."/>
+      <w:lvlJc w:val="left"/>
+      <w:pPr>
+        <w:ind w:left="360" w:hanging="360"/>
+      </w:pPr>
+    </w:lvl>
+    <w:lvl w:ilvl="1">
+      <w:start w:val="1"/>
+      <w:numFmt w:val="decimal"/>
+      <w:lvlText w:val="%1.%2."/>
+      <w:lvlJc w:val="left"/>
+      <w:pPr>
+        <w:ind w:left="792" w:hanging="432"/>
+      </w:pPr>
+    </w:lvl>
+    <w:lvl w:ilvl="2">
+      <w:start w:val="1"/>
+      <w:numFmt w:val="decimal"/>
+      <w:lvlText w:val="%1.%2.%3."/>
+      <w:lvlJc w:val="left"/>
+      <w:pPr>
+        <w:ind w:left="1224" w:hanging="504"/>
+      </w:pPr>
+    </w:lvl>
+    <w:lvl w:ilvl="3">
+      <w:start w:val="1"/>
+      <w:numFmt w:val="decimal"/>
+      <w:lvlText w:val="%1.%2.%3.%4."/>
+      <w:lvlJc w:val="left"/>
+      <w:pPr>
+        <w:ind w:left="1728" w:hanging="648"/>
+      </w:pPr>
+    </w:lvl>
+    <w:lvl w:ilvl="4">
+      <w:start w:val="1"/>
+      <w:numFmt w:val="decimal"/>
+      <w:lvlText w:val="%1.%2.%3.%4.%5."/>
+      <w:lvlJc w:val="left"/>
+      <w:pPr>
+        <w:ind w:left="2232" w:hanging="792"/>
+      </w:pPr>
+    </w:lvl>
+    <w:lvl w:ilvl="5">
+      <w:start w:val="1"/>
+      <w:numFmt w:val="decimal"/>
+      <w:lvlText w:val="%1.%2.%3.%4.%5.%6."/>
+      <w:lvlJc w:val="left"/>
+      <w:pPr>
+        <w:ind w:left="2736" w:hanging="936"/>
+      </w:pPr>
+    </w:lvl>
+    <w:lvl w:ilvl="6">
+      <w:start w:val="1"/>
+      <w:numFmt w:val="decimal"/>
+      <w:lvlText w:val="%1.%2.%3.%4.%5.%6.%7."/>
+      <w:lvlJc w:val="left"/>
+      <w:pPr>
+        <w:ind w:left="3240" w:hanging="1080"/>
+      </w:pPr>
+    </w:lvl>
+    <w:lvl w:ilvl="7">
+      <w:start w:val="1"/>
+      <w:numFmt w:val="decimal"/>
+      <w:lvlText w:val="%1.%2.%3.%4.%5.%6.%7.%8."/>
+      <w:lvlJc w:val="left"/>
+      <w:pPr>
+        <w:ind w:left="3744" w:hanging="1224"/>
+      </w:pPr>
+    </w:lvl>
+    <w:lvl w:ilvl="8">
+      <w:start w:val="1"/>
+      <w:numFmt w:val="decimal"/>
+      <w:lvlText w:val="%1.%2.%3.%4.%5.%6.%7.%8.%9."/>
+      <w:lvlJc w:val="left"/>
+      <w:pPr>
+        <w:ind w:left="4320" w:hanging="1440"/>
+      </w:pPr>
+    </w:lvl>
+  </w:abstractNum>
+  <w:num w:numId="1">
+    <w:abstractNumId w:val="2"/>
+  </w:num>
+  <w:num w:numId="2">
+    <w:abstractNumId w:val="3"/>
+  </w:num>
+  <w:num w:numId="3">
+    <w:abstractNumId w:val="1"/>
+  </w:num>
+  <w:num w:numId="4">
+    <w:abstractNumId w:val="4"/>
+  </w:num>
+  <w:num w:numId="5">
+    <w:abstractNumId w:val="0"/>
+  </w:num>
+</w:numbering>
 </file>
 
 <file path=word/styles.xml><?xml version="1.0" encoding="utf-8"?>
@@ -883,6 +2145,17 @@
       </w:tblBorders>
     </w:tblPr>
   </w:style>
+  <w:style w:type="paragraph" w:styleId="ListParagraph">
+    <w:name w:val="List Paragraph"/>
+    <w:basedOn w:val="Normal"/>
+    <w:uiPriority w:val="34"/>
+    <w:qFormat/>
+    <w:rsid w:val="00DC39B8"/>
+    <w:pPr>
+      <w:ind w:left="720"/>
+      <w:contextualSpacing/>
+    </w:pPr>
+  </w:style>
 </w:styles>
 </file>
 

</xml_diff>

<commit_message>
Upload SRS document, database sql file created
</commit_message>
<xml_diff>
--- a/SRS.docx
+++ b/SRS.docx
@@ -90,8 +90,6 @@
         </w:rPr>
         <w:t>0</w:t>
       </w:r>
-      <w:bookmarkStart w:id="0" w:name="_GoBack"/>
-      <w:bookmarkEnd w:id="0"/>
     </w:p>
     <w:p>
       <w:pPr>
@@ -199,8 +197,8 @@
       </w:tblPr>
       <w:tblGrid>
         <w:gridCol w:w="715"/>
-        <w:gridCol w:w="3960"/>
-        <w:gridCol w:w="4675"/>
+        <w:gridCol w:w="3806"/>
+        <w:gridCol w:w="4495"/>
       </w:tblGrid>
       <w:tr>
         <w:tc>
@@ -374,6 +372,8 @@
               </w:rPr>
               <w:t>20173358</w:t>
             </w:r>
+            <w:bookmarkStart w:id="0" w:name="_GoBack"/>
+            <w:bookmarkEnd w:id="0"/>
           </w:p>
         </w:tc>
       </w:tr>
@@ -474,6 +474,22 @@
       <w:pPr>
         <w:jc w:val="center"/>
         <w:rPr>
+          <w:szCs w:val="28"/>
+        </w:rPr>
+      </w:pPr>
+    </w:p>
+    <w:p>
+      <w:pPr>
+        <w:jc w:val="center"/>
+        <w:rPr>
+          <w:szCs w:val="28"/>
+        </w:rPr>
+      </w:pPr>
+    </w:p>
+    <w:p>
+      <w:pPr>
+        <w:jc w:val="center"/>
+        <w:rPr>
           <w:i/>
           <w:iCs/>
           <w:szCs w:val="28"/>
@@ -667,14 +683,7 @@
           <w:sz w:val="26"/>
           <w:szCs w:val="26"/>
         </w:rPr>
-        <w:t>hoặc đăng nhập sử dụng tài khoản Facebook. Bất</w:t>
-      </w:r>
-      <w:r>
-        <w:rPr>
-          <w:sz w:val="26"/>
-          <w:szCs w:val="26"/>
-        </w:rPr>
-        <w:t xml:space="preserve"> </w:t>
+        <w:t xml:space="preserve">hoặc đăng nhập sử dụng tài khoản Facebook. Bất </w:t>
       </w:r>
       <w:r>
         <w:rPr>
@@ -732,6 +741,16 @@
         </w:rPr>
         <w:t xml:space="preserve">ý. </w:t>
       </w:r>
+    </w:p>
+    <w:p>
+      <w:pPr>
+        <w:ind w:firstLine="360"/>
+        <w:jc w:val="both"/>
+        <w:rPr>
+          <w:sz w:val="26"/>
+          <w:szCs w:val="26"/>
+        </w:rPr>
+      </w:pPr>
       <w:r>
         <w:rPr>
           <w:sz w:val="26"/>
@@ -995,6 +1014,51 @@
     </w:p>
     <w:p>
       <w:pPr>
+        <w:ind w:firstLine="360"/>
+        <w:jc w:val="both"/>
+        <w:rPr>
+          <w:sz w:val="26"/>
+          <w:szCs w:val="26"/>
+        </w:rPr>
+      </w:pPr>
+      <w:r>
+        <w:rPr>
+          <w:sz w:val="26"/>
+          <w:szCs w:val="26"/>
+        </w:rPr>
+        <w:t>Phần mềm có 3 tác nhân là Khách, Người dùng và Quản trị viên. Khách là vai trò của</w:t>
+      </w:r>
+      <w:r>
+        <w:rPr>
+          <w:sz w:val="26"/>
+          <w:szCs w:val="26"/>
+        </w:rPr>
+        <w:t xml:space="preserve"> </w:t>
+      </w:r>
+      <w:r>
+        <w:rPr>
+          <w:sz w:val="26"/>
+          <w:szCs w:val="26"/>
+        </w:rPr>
+        <w:t>người dùng khi chưa đăng nhập vào hệ thống. Người dùng là vai trò của một người dùng</w:t>
+      </w:r>
+      <w:r>
+        <w:rPr>
+          <w:sz w:val="26"/>
+          <w:szCs w:val="26"/>
+        </w:rPr>
+        <w:t xml:space="preserve"> </w:t>
+      </w:r>
+      <w:r>
+        <w:rPr>
+          <w:sz w:val="26"/>
+          <w:szCs w:val="26"/>
+        </w:rPr>
+        <w:t>bình thường sau khi đã đăng nhập thành công vào hệ thống.</w:t>
+      </w:r>
+    </w:p>
+    <w:p>
+      <w:pPr>
         <w:pStyle w:val="ListParagraph"/>
         <w:numPr>
           <w:ilvl w:val="1"/>
@@ -1023,6 +1087,191 @@
     </w:p>
     <w:p>
       <w:pPr>
+        <w:ind w:firstLine="360"/>
+        <w:jc w:val="both"/>
+        <w:rPr>
+          <w:sz w:val="26"/>
+          <w:szCs w:val="26"/>
+        </w:rPr>
+      </w:pPr>
+      <w:r>
+        <w:rPr>
+          <w:sz w:val="26"/>
+          <w:szCs w:val="26"/>
+        </w:rPr>
+        <w:lastRenderedPageBreak/>
+        <w:t>Khi chưa đăng nhập, khách có thể đăng ký tài khoản mới, đăng nhập, yêu cầu thiết lập lại</w:t>
+      </w:r>
+      <w:r>
+        <w:rPr>
+          <w:sz w:val="26"/>
+          <w:szCs w:val="26"/>
+        </w:rPr>
+        <w:t xml:space="preserve"> </w:t>
+      </w:r>
+      <w:r>
+        <w:rPr>
+          <w:sz w:val="26"/>
+          <w:szCs w:val="26"/>
+        </w:rPr>
+        <w:t>mật khẩu khi quên mật khẩu, và thiết lập lại mật khẩu khi nhận được chỉ dẫn thiết lập qua</w:t>
+      </w:r>
+      <w:r>
+        <w:rPr>
+          <w:sz w:val="26"/>
+          <w:szCs w:val="26"/>
+        </w:rPr>
+        <w:t xml:space="preserve"> </w:t>
+      </w:r>
+      <w:r>
+        <w:rPr>
+          <w:sz w:val="26"/>
+          <w:szCs w:val="26"/>
+        </w:rPr>
+        <w:t>email. Khi khách đăng nhập thành công, hệ thống tạo ra menu chứa các chức năng tương</w:t>
+      </w:r>
+      <w:r>
+        <w:rPr>
+          <w:sz w:val="26"/>
+          <w:szCs w:val="26"/>
+        </w:rPr>
+        <w:t xml:space="preserve"> </w:t>
+      </w:r>
+      <w:r>
+        <w:rPr>
+          <w:sz w:val="26"/>
+          <w:szCs w:val="26"/>
+        </w:rPr>
+        <w:t>ứng với nhóm người dùng mà người dùng đó thuộc về. Khi khách yêu cầu thiết lập lại</w:t>
+      </w:r>
+      <w:r>
+        <w:rPr>
+          <w:sz w:val="26"/>
+          <w:szCs w:val="26"/>
+        </w:rPr>
+        <w:t xml:space="preserve"> </w:t>
+      </w:r>
+      <w:r>
+        <w:rPr>
+          <w:sz w:val="26"/>
+          <w:szCs w:val="26"/>
+        </w:rPr>
+        <w:t>mật khẩu, hệ thống thực hiện tạo token và gửi chỉ dẫn thiết lập lại mật khẩu qua email.</w:t>
+      </w:r>
+      <w:r>
+        <w:rPr>
+          <w:sz w:val="26"/>
+          <w:szCs w:val="26"/>
+        </w:rPr>
+        <w:t xml:space="preserve"> </w:t>
+      </w:r>
+    </w:p>
+    <w:p>
+      <w:pPr>
+        <w:ind w:firstLine="360"/>
+        <w:jc w:val="both"/>
+        <w:rPr>
+          <w:sz w:val="26"/>
+          <w:szCs w:val="26"/>
+        </w:rPr>
+      </w:pPr>
+      <w:r>
+        <w:rPr>
+          <w:sz w:val="26"/>
+          <w:szCs w:val="26"/>
+        </w:rPr>
+        <w:t>Sau khi đăng nhập, người dùng có thể xem và cập nhật thông tin cá nhân của mình, và có</w:t>
+      </w:r>
+      <w:r>
+        <w:rPr>
+          <w:sz w:val="26"/>
+          <w:szCs w:val="26"/>
+        </w:rPr>
+        <w:t xml:space="preserve"> </w:t>
+      </w:r>
+      <w:r>
+        <w:rPr>
+          <w:sz w:val="26"/>
+          <w:szCs w:val="26"/>
+        </w:rPr>
+        <w:t>thể thay đổi mật khẩu.</w:t>
+      </w:r>
+    </w:p>
+    <w:p>
+      <w:pPr>
+        <w:ind w:firstLine="360"/>
+        <w:jc w:val="both"/>
+        <w:rPr>
+          <w:sz w:val="26"/>
+          <w:szCs w:val="26"/>
+        </w:rPr>
+      </w:pPr>
+      <w:r>
+        <w:rPr>
+          <w:sz w:val="26"/>
+          <w:szCs w:val="26"/>
+        </w:rPr>
+        <w:t>Quản trị viên có thể quản lý người dùng và nhóm người, chức năng và loại chức năng có</w:t>
+      </w:r>
+      <w:r>
+        <w:rPr>
+          <w:sz w:val="26"/>
+          <w:szCs w:val="26"/>
+        </w:rPr>
+        <w:t xml:space="preserve"> </w:t>
+      </w:r>
+      <w:r>
+        <w:rPr>
+          <w:sz w:val="26"/>
+          <w:szCs w:val="26"/>
+        </w:rPr>
+        <w:t>trong hệ thống. Đồng thời, quản trị viên có thể phân nhóm cho người dùng, và phân</w:t>
+      </w:r>
+      <w:r>
+        <w:rPr>
+          <w:sz w:val="26"/>
+          <w:szCs w:val="26"/>
+        </w:rPr>
+        <w:t xml:space="preserve"> </w:t>
+      </w:r>
+      <w:r>
+        <w:rPr>
+          <w:sz w:val="26"/>
+          <w:szCs w:val="26"/>
+        </w:rPr>
+        <w:t>quyền sử dụng chức năng cho nhóm người dùng. Các use case của quản trị viên trong</w:t>
+      </w:r>
+      <w:r>
+        <w:rPr>
+          <w:sz w:val="26"/>
+          <w:szCs w:val="26"/>
+        </w:rPr>
+        <w:t xml:space="preserve"> </w:t>
+      </w:r>
+      <w:r>
+        <w:rPr>
+          <w:sz w:val="26"/>
+          <w:szCs w:val="26"/>
+        </w:rPr>
+        <w:t>biểu đồ use case tổng quan này là use case phức hợp của một nhóm các use case. Chi tiết</w:t>
+      </w:r>
+      <w:r>
+        <w:rPr>
+          <w:sz w:val="26"/>
+          <w:szCs w:val="26"/>
+        </w:rPr>
+        <w:t xml:space="preserve"> </w:t>
+      </w:r>
+      <w:r>
+        <w:rPr>
+          <w:sz w:val="26"/>
+          <w:szCs w:val="26"/>
+        </w:rPr>
+        <w:t>về các use case phức này được đưa ra trong các biểu đồ phân rã ở phần sau.</w:t>
+      </w:r>
+    </w:p>
+    <w:p>
+      <w:pPr>
         <w:pStyle w:val="ListParagraph"/>
         <w:numPr>
           <w:ilvl w:val="1"/>
@@ -1051,6 +1300,15 @@
     </w:p>
     <w:p>
       <w:pPr>
+        <w:ind w:left="360"/>
+        <w:rPr>
+          <w:sz w:val="26"/>
+          <w:szCs w:val="26"/>
+        </w:rPr>
+      </w:pPr>
+    </w:p>
+    <w:p>
+      <w:pPr>
         <w:pStyle w:val="ListParagraph"/>
         <w:numPr>
           <w:ilvl w:val="1"/>
@@ -1079,6 +1337,110 @@
     </w:p>
     <w:p>
       <w:pPr>
+        <w:ind w:firstLine="360"/>
+        <w:jc w:val="both"/>
+        <w:rPr>
+          <w:sz w:val="26"/>
+          <w:szCs w:val="26"/>
+        </w:rPr>
+      </w:pPr>
+      <w:r>
+        <w:rPr>
+          <w:sz w:val="26"/>
+          <w:szCs w:val="26"/>
+        </w:rPr>
+        <w:t>Trong phân hệ này, có 4 quy trình nghiệp vụ chính: Quy trình sử dụng phần mềm của</w:t>
+      </w:r>
+      <w:r>
+        <w:rPr>
+          <w:sz w:val="26"/>
+          <w:szCs w:val="26"/>
+        </w:rPr>
+        <w:t xml:space="preserve"> </w:t>
+      </w:r>
+      <w:r>
+        <w:rPr>
+          <w:sz w:val="26"/>
+          <w:szCs w:val="26"/>
+        </w:rPr>
+        <w:t xml:space="preserve">khách và người dùng, </w:t>
+      </w:r>
+      <w:r>
+        <w:rPr>
+          <w:sz w:val="26"/>
+          <w:szCs w:val="26"/>
+        </w:rPr>
+        <w:t>q</w:t>
+      </w:r>
+      <w:r>
+        <w:rPr>
+          <w:sz w:val="26"/>
+          <w:szCs w:val="26"/>
+        </w:rPr>
+        <w:t>uy trình quản lý người dùng của nhóm, quản lý nhóm cho người</w:t>
+      </w:r>
+      <w:r>
+        <w:rPr>
+          <w:sz w:val="26"/>
+          <w:szCs w:val="26"/>
+        </w:rPr>
+        <w:t xml:space="preserve"> </w:t>
+      </w:r>
+      <w:r>
+        <w:rPr>
+          <w:sz w:val="26"/>
+          <w:szCs w:val="26"/>
+        </w:rPr>
+        <w:t>dùng và quản lý chức năng của nhóm dành cho Quản trị viên.</w:t>
+      </w:r>
+    </w:p>
+    <w:p>
+      <w:pPr>
+        <w:ind w:firstLine="360"/>
+        <w:jc w:val="both"/>
+        <w:rPr>
+          <w:sz w:val="26"/>
+          <w:szCs w:val="26"/>
+        </w:rPr>
+      </w:pPr>
+      <w:r>
+        <w:rPr>
+          <w:sz w:val="26"/>
+          <w:szCs w:val="26"/>
+        </w:rPr>
+        <w:t xml:space="preserve">Chi tiết về hành động trong các quy trình này được mô hình hoá trong các mục </w:t>
+      </w:r>
+      <w:r>
+        <w:rPr>
+          <w:sz w:val="26"/>
+          <w:szCs w:val="26"/>
+        </w:rPr>
+        <w:t>c</w:t>
+      </w:r>
+      <w:r>
+        <w:rPr>
+          <w:sz w:val="26"/>
+          <w:szCs w:val="26"/>
+        </w:rPr>
+        <w:t>on của</w:t>
+      </w:r>
+      <w:r>
+        <w:rPr>
+          <w:sz w:val="26"/>
+          <w:szCs w:val="26"/>
+        </w:rPr>
+        <w:t xml:space="preserve"> </w:t>
+      </w:r>
+      <w:r>
+        <w:rPr>
+          <w:sz w:val="26"/>
+          <w:szCs w:val="26"/>
+        </w:rPr>
+        <w:t>từng quy trình.</w:t>
+      </w:r>
+    </w:p>
+    <w:p>
+      <w:pPr>
         <w:pStyle w:val="ListParagraph"/>
         <w:numPr>
           <w:ilvl w:val="0"/>
@@ -1146,7 +1508,6 @@
           <w:bCs/>
           <w:szCs w:val="28"/>
         </w:rPr>
-        <w:lastRenderedPageBreak/>
         <w:t>Các yêu cầu khác</w:t>
       </w:r>
     </w:p>
@@ -1180,6 +1541,228 @@
     </w:p>
     <w:p>
       <w:pPr>
+        <w:ind w:firstLine="360"/>
+        <w:jc w:val="both"/>
+        <w:rPr>
+          <w:sz w:val="26"/>
+          <w:szCs w:val="26"/>
+        </w:rPr>
+      </w:pPr>
+      <w:r>
+        <w:rPr>
+          <w:sz w:val="26"/>
+          <w:szCs w:val="26"/>
+        </w:rPr>
+        <w:t>-</w:t>
+      </w:r>
+      <w:r>
+        <w:rPr>
+          <w:sz w:val="26"/>
+          <w:szCs w:val="26"/>
+        </w:rPr>
+        <w:t xml:space="preserve"> Trong các chuỗi sự kiện của các use case, tất cả các bước có thao tác với CSDL, nếu</w:t>
+      </w:r>
+      <w:r>
+        <w:rPr>
+          <w:sz w:val="26"/>
+          <w:szCs w:val="26"/>
+        </w:rPr>
+        <w:t xml:space="preserve"> </w:t>
+      </w:r>
+      <w:r>
+        <w:rPr>
+          <w:sz w:val="26"/>
+          <w:szCs w:val="26"/>
+        </w:rPr>
+        <w:t>có lỗi trong quá trình kết nối hoặc thao tác, cần có thông báo lỗi tương ứng để tác</w:t>
+      </w:r>
+      <w:r>
+        <w:rPr>
+          <w:sz w:val="26"/>
+          <w:szCs w:val="26"/>
+        </w:rPr>
+        <w:t xml:space="preserve"> </w:t>
+      </w:r>
+      <w:r>
+        <w:rPr>
+          <w:sz w:val="26"/>
+          <w:szCs w:val="26"/>
+        </w:rPr>
+        <w:t xml:space="preserve">nhân biết là lỗi liên quan đến CSDL chứ không liên quan tới lỗi của người </w:t>
+      </w:r>
+      <w:r>
+        <w:rPr>
+          <w:sz w:val="26"/>
+          <w:szCs w:val="26"/>
+        </w:rPr>
+        <w:t>d</w:t>
+      </w:r>
+      <w:r>
+        <w:rPr>
+          <w:sz w:val="26"/>
+          <w:szCs w:val="26"/>
+        </w:rPr>
+        <w:t>ùng</w:t>
+      </w:r>
+      <w:r>
+        <w:rPr>
+          <w:sz w:val="26"/>
+          <w:szCs w:val="26"/>
+        </w:rPr>
+        <w:t>.</w:t>
+      </w:r>
+    </w:p>
+    <w:p>
+      <w:pPr>
+        <w:ind w:firstLine="360"/>
+        <w:rPr>
+          <w:sz w:val="26"/>
+          <w:szCs w:val="26"/>
+        </w:rPr>
+      </w:pPr>
+      <w:r>
+        <w:rPr>
+          <w:sz w:val="26"/>
+          <w:szCs w:val="26"/>
+        </w:rPr>
+        <w:t xml:space="preserve">- Các use case do Quản trị viên và Người dùng sử dụng thì Khách cần đăng nhập </w:t>
+      </w:r>
+      <w:r>
+        <w:rPr>
+          <w:sz w:val="26"/>
+          <w:szCs w:val="26"/>
+        </w:rPr>
+        <w:t>v</w:t>
+      </w:r>
+      <w:r>
+        <w:rPr>
+          <w:sz w:val="26"/>
+          <w:szCs w:val="26"/>
+        </w:rPr>
+        <w:t>ới</w:t>
+      </w:r>
+      <w:r>
+        <w:rPr>
+          <w:sz w:val="26"/>
+          <w:szCs w:val="26"/>
+        </w:rPr>
+        <w:t xml:space="preserve"> </w:t>
+      </w:r>
+      <w:r>
+        <w:rPr>
+          <w:sz w:val="26"/>
+          <w:szCs w:val="26"/>
+        </w:rPr>
+        <w:t>vai trò tương ứng</w:t>
+      </w:r>
+      <w:r>
+        <w:rPr>
+          <w:sz w:val="26"/>
+          <w:szCs w:val="26"/>
+        </w:rPr>
+        <w:t>.</w:t>
+      </w:r>
+    </w:p>
+    <w:p>
+      <w:pPr>
+        <w:ind w:firstLine="360"/>
+        <w:rPr>
+          <w:sz w:val="26"/>
+          <w:szCs w:val="26"/>
+        </w:rPr>
+      </w:pPr>
+      <w:r>
+        <w:rPr>
+          <w:sz w:val="26"/>
+          <w:szCs w:val="26"/>
+        </w:rPr>
+        <w:t>- Định dạng hiển thị chung như sau:</w:t>
+      </w:r>
+    </w:p>
+    <w:p>
+      <w:pPr>
+        <w:ind w:firstLine="360"/>
+        <w:rPr>
+          <w:sz w:val="26"/>
+          <w:szCs w:val="26"/>
+        </w:rPr>
+      </w:pPr>
+      <w:r>
+        <w:rPr>
+          <w:sz w:val="26"/>
+          <w:szCs w:val="26"/>
+        </w:rPr>
+        <w:tab/>
+        <w:t>+ Số căn phải</w:t>
+      </w:r>
+    </w:p>
+    <w:p>
+      <w:pPr>
+        <w:ind w:firstLine="360"/>
+        <w:rPr>
+          <w:sz w:val="26"/>
+          <w:szCs w:val="26"/>
+        </w:rPr>
+      </w:pPr>
+      <w:r>
+        <w:rPr>
+          <w:sz w:val="26"/>
+          <w:szCs w:val="26"/>
+        </w:rPr>
+        <w:tab/>
+        <w:t>+ Chữ căn trái</w:t>
+      </w:r>
+    </w:p>
+    <w:p>
+      <w:pPr>
+        <w:ind w:firstLine="360"/>
+        <w:rPr>
+          <w:sz w:val="26"/>
+          <w:szCs w:val="26"/>
+        </w:rPr>
+      </w:pPr>
+      <w:r>
+        <w:rPr>
+          <w:sz w:val="26"/>
+          <w:szCs w:val="26"/>
+        </w:rPr>
+        <w:tab/>
+        <w:t xml:space="preserve">+ Font: </w:t>
+      </w:r>
+      <w:r>
+        <w:rPr>
+          <w:sz w:val="26"/>
+          <w:szCs w:val="26"/>
+        </w:rPr>
+        <w:t>Arial 14</w:t>
+      </w:r>
+      <w:r>
+        <w:rPr>
+          <w:sz w:val="26"/>
+          <w:szCs w:val="26"/>
+        </w:rPr>
+        <w:t>, màu đen</w:t>
+      </w:r>
+    </w:p>
+    <w:p>
+      <w:pPr>
+        <w:ind w:firstLine="360"/>
+        <w:rPr>
+          <w:sz w:val="26"/>
+          <w:szCs w:val="26"/>
+        </w:rPr>
+      </w:pPr>
+      <w:r>
+        <w:rPr>
+          <w:sz w:val="26"/>
+          <w:szCs w:val="26"/>
+        </w:rPr>
+        <w:tab/>
+        <w:t>+ Nền trắng</w:t>
+      </w:r>
+    </w:p>
+    <w:p>
+      <w:pPr>
         <w:pStyle w:val="ListParagraph"/>
         <w:numPr>
           <w:ilvl w:val="1"/>
@@ -1203,7 +1786,25 @@
           <w:sz w:val="26"/>
           <w:szCs w:val="26"/>
         </w:rPr>
+        <w:lastRenderedPageBreak/>
         <w:t>Tính dễ dùng (Usability)</w:t>
+      </w:r>
+    </w:p>
+    <w:p>
+      <w:pPr>
+        <w:ind w:firstLine="360"/>
+        <w:jc w:val="both"/>
+        <w:rPr>
+          <w:sz w:val="26"/>
+          <w:szCs w:val="26"/>
+        </w:rPr>
+      </w:pPr>
+      <w:r>
+        <w:rPr>
+          <w:sz w:val="26"/>
+          <w:szCs w:val="26"/>
+        </w:rPr>
+        <w:t>Các chức năng cần được thiết kế sao cho dễ thao tác. Cần có hướng dẫn cụ thể lỗi sai của người dùng để người dùng biết định vị lỗi, biết lỗi gì và biết cách sửa lỗi.</w:t>
       </w:r>
     </w:p>
     <w:p>
@@ -1235,10 +1836,10 @@
       </w:r>
     </w:p>
     <w:sectPr>
-      <w:pgSz w:w="12240" w:h="15840"/>
+      <w:pgSz w:w="11906" w:h="16838" w:code="9"/>
       <w:pgMar w:top="1440" w:right="1440" w:bottom="1440" w:left="1440" w:header="720" w:footer="720" w:gutter="0"/>
       <w:cols w:space="720"/>
-      <w:docGrid w:linePitch="360"/>
+      <w:docGrid w:linePitch="381"/>
     </w:sectPr>
   </w:body>
 </w:document>

</xml_diff>